<commit_message>
Guide pour les 2ème
</commit_message>
<xml_diff>
--- a/schéma_presentation.docx
+++ b/schéma_presentation.docx
@@ -121,6 +121,155 @@
         <w:rPr>
           <w:noProof/>
         </w:rPr>
+        <mc:AlternateContent>
+          <mc:Choice Requires="wps">
+            <w:drawing>
+              <wp:anchor distT="0" distB="0" distL="114300" distR="114300" simplePos="0" relativeHeight="251659264" behindDoc="0" locked="0" layoutInCell="1" allowOverlap="1" wp14:anchorId="1E19E1AE" wp14:editId="27BC8DFF">
+                <wp:simplePos x="0" y="0"/>
+                <wp:positionH relativeFrom="column">
+                  <wp:posOffset>6237605</wp:posOffset>
+                </wp:positionH>
+                <wp:positionV relativeFrom="paragraph">
+                  <wp:posOffset>238972</wp:posOffset>
+                </wp:positionV>
+                <wp:extent cx="5613400" cy="584200"/>
+                <wp:effectExtent l="0" t="0" r="6350" b="6350"/>
+                <wp:wrapNone/>
+                <wp:docPr id="13" name="Zone de texte 13"/>
+                <wp:cNvGraphicFramePr/>
+                <a:graphic xmlns:a="http://schemas.openxmlformats.org/drawingml/2006/main">
+                  <a:graphicData uri="http://schemas.microsoft.com/office/word/2010/wordprocessingShape">
+                    <wps:wsp>
+                      <wps:cNvSpPr txBox="1"/>
+                      <wps:spPr>
+                        <a:xfrm>
+                          <a:off x="0" y="0"/>
+                          <a:ext cx="5613400" cy="584200"/>
+                        </a:xfrm>
+                        <a:prstGeom prst="rect">
+                          <a:avLst/>
+                        </a:prstGeom>
+                        <a:solidFill>
+                          <a:schemeClr val="lt1"/>
+                        </a:solidFill>
+                        <a:ln w="6350">
+                          <a:noFill/>
+                        </a:ln>
+                      </wps:spPr>
+                      <wps:txbx>
+                        <w:txbxContent>
+                          <w:p>
+                            <w:pPr>
+                              <w:rPr>
+                                <w:sz w:val="56"/>
+                                <w:szCs w:val="56"/>
+                              </w:rPr>
+                            </w:pPr>
+                            <w:proofErr w:type="gramStart"/>
+                            <w:r>
+                              <w:rPr>
+                                <w:sz w:val="56"/>
+                                <w:szCs w:val="56"/>
+                              </w:rPr>
+                              <w:t>=  Accélère</w:t>
+                            </w:r>
+                            <w:proofErr w:type="gramEnd"/>
+                            <w:r>
+                              <w:rPr>
+                                <w:sz w:val="56"/>
+                                <w:szCs w:val="56"/>
+                              </w:rPr>
+                              <w:t xml:space="preserve"> la roue de</w:t>
+                            </w:r>
+                            <w:r>
+                              <w:rPr>
+                                <w:sz w:val="56"/>
+                                <w:szCs w:val="56"/>
+                              </w:rPr>
+                              <w:t xml:space="preserve"> </w:t>
+                            </w:r>
+                            <w:r>
+                              <w:rPr>
+                                <w:sz w:val="56"/>
+                                <w:szCs w:val="56"/>
+                              </w:rPr>
+                              <w:t>l’adversaire</w:t>
+                            </w:r>
+                          </w:p>
+                        </w:txbxContent>
+                      </wps:txbx>
+                      <wps:bodyPr rot="0" spcFirstLastPara="0" vertOverflow="overflow" horzOverflow="overflow" vert="horz" wrap="square" lIns="91440" tIns="45720" rIns="91440" bIns="45720" numCol="1" spcCol="0" rtlCol="0" fromWordArt="0" anchor="t" anchorCtr="0" forceAA="0" compatLnSpc="1">
+                        <a:prstTxWarp prst="textNoShape">
+                          <a:avLst/>
+                        </a:prstTxWarp>
+                        <a:noAutofit/>
+                      </wps:bodyPr>
+                    </wps:wsp>
+                  </a:graphicData>
+                </a:graphic>
+                <wp14:sizeRelH relativeFrom="margin">
+                  <wp14:pctWidth>0</wp14:pctWidth>
+                </wp14:sizeRelH>
+                <wp14:sizeRelV relativeFrom="margin">
+                  <wp14:pctHeight>0</wp14:pctHeight>
+                </wp14:sizeRelV>
+              </wp:anchor>
+            </w:drawing>
+          </mc:Choice>
+          <mc:Fallback>
+            <w:pict>
+              <v:shape w14:anchorId="1E19E1AE" id="Zone de texte 13" o:spid="_x0000_s1027" type="#_x0000_t202" style="position:absolute;margin-left:491.15pt;margin-top:18.8pt;width:442pt;height:46pt;z-index:251659264;visibility:visible;mso-wrap-style:square;mso-width-percent:0;mso-height-percent:0;mso-wrap-distance-left:9pt;mso-wrap-distance-top:0;mso-wrap-distance-right:9pt;mso-wrap-distance-bottom:0;mso-position-horizontal:absolute;mso-position-horizontal-relative:text;mso-position-vertical:absolute;mso-position-vertical-relative:text;mso-width-percent:0;mso-height-percent:0;mso-width-relative:margin;mso-height-relative:margin;v-text-anchor:top" o:gfxdata="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" fillcolor="white [3201]" stroked="f" strokeweight=".5pt">
+                <v:textbox>
+                  <w:txbxContent>
+                    <w:p>
+                      <w:pPr>
+                        <w:rPr>
+                          <w:sz w:val="56"/>
+                          <w:szCs w:val="56"/>
+                        </w:rPr>
+                      </w:pPr>
+                      <w:proofErr w:type="gramStart"/>
+                      <w:r>
+                        <w:rPr>
+                          <w:sz w:val="56"/>
+                          <w:szCs w:val="56"/>
+                        </w:rPr>
+                        <w:t>=  Accélère</w:t>
+                      </w:r>
+                      <w:proofErr w:type="gramEnd"/>
+                      <w:r>
+                        <w:rPr>
+                          <w:sz w:val="56"/>
+                          <w:szCs w:val="56"/>
+                        </w:rPr>
+                        <w:t xml:space="preserve"> la roue de</w:t>
+                      </w:r>
+                      <w:r>
+                        <w:rPr>
+                          <w:sz w:val="56"/>
+                          <w:szCs w:val="56"/>
+                        </w:rPr>
+                        <w:t xml:space="preserve"> </w:t>
+                      </w:r>
+                      <w:r>
+                        <w:rPr>
+                          <w:sz w:val="56"/>
+                          <w:szCs w:val="56"/>
+                        </w:rPr>
+                        <w:t>l’adversaire</w:t>
+                      </w:r>
+                    </w:p>
+                  </w:txbxContent>
+                </v:textbox>
+              </v:shape>
+            </w:pict>
+          </mc:Fallback>
+        </mc:AlternateContent>
+      </w:r>
+      <w:r>
+        <w:rPr>
+          <w:noProof/>
+        </w:rPr>
         <w:drawing>
           <wp:inline distT="0" distB="0" distL="0" distR="0" wp14:anchorId="548011AD" wp14:editId="2F53F0EF">
             <wp:extent cx="1090124" cy="1090124"/>
@@ -342,7 +491,7 @@
           <w:noProof/>
         </w:rPr>
         <w:drawing>
-          <wp:inline distT="0" distB="0" distL="0" distR="0" wp14:anchorId="51D41CDE" wp14:editId="66F166CD">
+          <wp:inline distT="0" distB="0" distL="0" distR="0" wp14:anchorId="51D41CDE" wp14:editId="5C92B9FE">
             <wp:extent cx="1090124" cy="1090124"/>
             <wp:effectExtent l="0" t="0" r="0" b="0"/>
             <wp:docPr id="73" name="Image 73"/>
@@ -389,6 +538,8 @@
           </wp:inline>
         </w:drawing>
       </w:r>
+    </w:p>
+    <w:p>
       <w:r>
         <w:rPr>
           <w:noProof/>
@@ -396,18 +547,18 @@
         <mc:AlternateContent>
           <mc:Choice Requires="wps">
             <w:drawing>
-              <wp:anchor distT="0" distB="0" distL="114300" distR="114300" simplePos="0" relativeHeight="251659264" behindDoc="0" locked="0" layoutInCell="1" allowOverlap="1" wp14:anchorId="1E19E1AE" wp14:editId="3C8C8B2D">
+              <wp:anchor distT="0" distB="0" distL="114300" distR="114300" simplePos="0" relativeHeight="251661312" behindDoc="0" locked="0" layoutInCell="1" allowOverlap="1" wp14:anchorId="38138FC0" wp14:editId="776458D1">
                 <wp:simplePos x="0" y="0"/>
                 <wp:positionH relativeFrom="column">
-                  <wp:posOffset>6239692</wp:posOffset>
+                  <wp:posOffset>6171565</wp:posOffset>
                 </wp:positionH>
                 <wp:positionV relativeFrom="paragraph">
-                  <wp:posOffset>241935</wp:posOffset>
+                  <wp:posOffset>204470</wp:posOffset>
                 </wp:positionV>
-                <wp:extent cx="3516086" cy="363220"/>
-                <wp:effectExtent l="0" t="0" r="8255" b="0"/>
+                <wp:extent cx="6637867" cy="1005840"/>
+                <wp:effectExtent l="0" t="0" r="0" b="3810"/>
                 <wp:wrapNone/>
-                <wp:docPr id="13" name="Zone de texte 13"/>
+                <wp:docPr id="19" name="Zone de texte 19"/>
                 <wp:cNvGraphicFramePr/>
                 <a:graphic xmlns:a="http://schemas.openxmlformats.org/drawingml/2006/main">
                   <a:graphicData uri="http://schemas.microsoft.com/office/word/2010/wordprocessingShape">
@@ -416,7 +567,7 @@
                       <wps:spPr>
                         <a:xfrm>
                           <a:off x="0" y="0"/>
-                          <a:ext cx="3516086" cy="363220"/>
+                          <a:ext cx="6637867" cy="1005840"/>
                         </a:xfrm>
                         <a:prstGeom prst="rect">
                           <a:avLst/>
@@ -433,195 +584,37 @@
                           <w:p>
                             <w:pPr>
                               <w:rPr>
-                                <w:sz w:val="36"/>
-                                <w:szCs w:val="36"/>
-                              </w:rPr>
-                            </w:pPr>
-                            <w:proofErr w:type="gramStart"/>
-                            <w:r>
-                              <w:rPr>
-                                <w:sz w:val="36"/>
-                                <w:szCs w:val="36"/>
-                              </w:rPr>
-                              <w:t>=  Accélère</w:t>
-                            </w:r>
-                            <w:proofErr w:type="gramEnd"/>
-                            <w:r>
-                              <w:rPr>
-                                <w:sz w:val="36"/>
-                                <w:szCs w:val="36"/>
-                              </w:rPr>
-                              <w:t xml:space="preserve"> la roue de</w:t>
-                            </w:r>
-                            <w:r>
-                              <w:rPr>
-                                <w:sz w:val="36"/>
-                                <w:szCs w:val="36"/>
-                              </w:rPr>
-                              <w:t xml:space="preserve"> </w:t>
-                            </w:r>
-                            <w:r>
-                              <w:rPr>
-                                <w:sz w:val="36"/>
-                                <w:szCs w:val="36"/>
-                              </w:rPr>
-                              <w:t>l’adversaire</w:t>
-                            </w:r>
-                          </w:p>
-                        </w:txbxContent>
-                      </wps:txbx>
-                      <wps:bodyPr rot="0" spcFirstLastPara="0" vertOverflow="overflow" horzOverflow="overflow" vert="horz" wrap="square" lIns="91440" tIns="45720" rIns="91440" bIns="45720" numCol="1" spcCol="0" rtlCol="0" fromWordArt="0" anchor="t" anchorCtr="0" forceAA="0" compatLnSpc="1">
-                        <a:prstTxWarp prst="textNoShape">
-                          <a:avLst/>
-                        </a:prstTxWarp>
-                        <a:noAutofit/>
-                      </wps:bodyPr>
-                    </wps:wsp>
-                  </a:graphicData>
-                </a:graphic>
-                <wp14:sizeRelH relativeFrom="margin">
-                  <wp14:pctWidth>0</wp14:pctWidth>
-                </wp14:sizeRelH>
-                <wp14:sizeRelV relativeFrom="margin">
-                  <wp14:pctHeight>0</wp14:pctHeight>
-                </wp14:sizeRelV>
-              </wp:anchor>
-            </w:drawing>
-          </mc:Choice>
-          <mc:Fallback>
-            <w:pict>
-              <v:shape w14:anchorId="1E19E1AE" id="Zone de texte 13" o:spid="_x0000_s1027" type="#_x0000_t202" style="position:absolute;margin-left:491.3pt;margin-top:19.05pt;width:276.85pt;height:28.6pt;z-index:251659264;visibility:visible;mso-wrap-style:square;mso-width-percent:0;mso-height-percent:0;mso-wrap-distance-left:9pt;mso-wrap-distance-top:0;mso-wrap-distance-right:9pt;mso-wrap-distance-bottom:0;mso-position-horizontal:absolute;mso-position-horizontal-relative:text;mso-position-vertical:absolute;mso-position-vertical-relative:text;mso-width-percent:0;mso-height-percent:0;mso-width-relative:margin;mso-height-relative:margin;v-text-anchor:top" o:gfxdata="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" fillcolor="white [3201]" stroked="f" strokeweight=".5pt">
-                <v:textbox>
-                  <w:txbxContent>
-                    <w:p>
-                      <w:pPr>
-                        <w:rPr>
-                          <w:sz w:val="36"/>
-                          <w:szCs w:val="36"/>
-                        </w:rPr>
-                      </w:pPr>
-                      <w:proofErr w:type="gramStart"/>
-                      <w:r>
-                        <w:rPr>
-                          <w:sz w:val="36"/>
-                          <w:szCs w:val="36"/>
-                        </w:rPr>
-                        <w:t>=  Accélère</w:t>
-                      </w:r>
-                      <w:proofErr w:type="gramEnd"/>
-                      <w:r>
-                        <w:rPr>
-                          <w:sz w:val="36"/>
-                          <w:szCs w:val="36"/>
-                        </w:rPr>
-                        <w:t xml:space="preserve"> la roue de</w:t>
-                      </w:r>
-                      <w:r>
-                        <w:rPr>
-                          <w:sz w:val="36"/>
-                          <w:szCs w:val="36"/>
-                        </w:rPr>
-                        <w:t xml:space="preserve"> </w:t>
-                      </w:r>
-                      <w:r>
-                        <w:rPr>
-                          <w:sz w:val="36"/>
-                          <w:szCs w:val="36"/>
-                        </w:rPr>
-                        <w:t>l’adversaire</w:t>
-                      </w:r>
-                    </w:p>
-                  </w:txbxContent>
-                </v:textbox>
-              </v:shape>
-            </w:pict>
-          </mc:Fallback>
-        </mc:AlternateContent>
-      </w:r>
-    </w:p>
-    <w:p>
-      <w:r>
-        <w:rPr>
-          <w:noProof/>
-        </w:rPr>
-        <mc:AlternateContent>
-          <mc:Choice Requires="wps">
-            <w:drawing>
-              <wp:anchor distT="0" distB="0" distL="114300" distR="114300" simplePos="0" relativeHeight="251661312" behindDoc="0" locked="0" layoutInCell="1" allowOverlap="1" wp14:anchorId="38138FC0" wp14:editId="7F0768BB">
-                <wp:simplePos x="0" y="0"/>
-                <wp:positionH relativeFrom="column">
-                  <wp:posOffset>6124576</wp:posOffset>
-                </wp:positionH>
-                <wp:positionV relativeFrom="paragraph">
-                  <wp:posOffset>304165</wp:posOffset>
-                </wp:positionV>
-                <wp:extent cx="6313714" cy="401782"/>
-                <wp:effectExtent l="0" t="0" r="0" b="0"/>
-                <wp:wrapNone/>
-                <wp:docPr id="19" name="Zone de texte 19"/>
-                <wp:cNvGraphicFramePr/>
-                <a:graphic xmlns:a="http://schemas.openxmlformats.org/drawingml/2006/main">
-                  <a:graphicData uri="http://schemas.microsoft.com/office/word/2010/wordprocessingShape">
-                    <wps:wsp>
-                      <wps:cNvSpPr txBox="1"/>
-                      <wps:spPr>
-                        <a:xfrm>
-                          <a:off x="0" y="0"/>
-                          <a:ext cx="6313714" cy="401782"/>
-                        </a:xfrm>
-                        <a:prstGeom prst="rect">
-                          <a:avLst/>
-                        </a:prstGeom>
-                        <a:solidFill>
-                          <a:schemeClr val="lt1"/>
-                        </a:solidFill>
-                        <a:ln w="6350">
-                          <a:noFill/>
-                        </a:ln>
-                      </wps:spPr>
-                      <wps:txbx>
-                        <w:txbxContent>
-                          <w:p>
-                            <w:pPr>
-                              <w:rPr>
-                                <w:sz w:val="36"/>
-                                <w:szCs w:val="36"/>
+                                <w:sz w:val="56"/>
+                                <w:szCs w:val="56"/>
                               </w:rPr>
                             </w:pPr>
                             <w:r>
                               <w:rPr>
-                                <w:sz w:val="36"/>
-                                <w:szCs w:val="36"/>
+                                <w:sz w:val="56"/>
+                                <w:szCs w:val="56"/>
                               </w:rPr>
                               <w:t xml:space="preserve"> </w:t>
                             </w:r>
                             <w:proofErr w:type="gramStart"/>
                             <w:r>
                               <w:rPr>
-                                <w:sz w:val="36"/>
-                                <w:szCs w:val="36"/>
+                                <w:sz w:val="56"/>
+                                <w:szCs w:val="56"/>
                               </w:rPr>
-                              <w:t xml:space="preserve">=  </w:t>
-                            </w:r>
-                            <w:r>
-                              <w:rPr>
-                                <w:sz w:val="36"/>
-                                <w:szCs w:val="36"/>
-                              </w:rPr>
-                              <w:t>Vous</w:t>
+                              <w:t>=  Vous</w:t>
                             </w:r>
                             <w:proofErr w:type="gramEnd"/>
                             <w:r>
                               <w:rPr>
-                                <w:sz w:val="36"/>
-                                <w:szCs w:val="36"/>
+                                <w:sz w:val="56"/>
+                                <w:szCs w:val="56"/>
                               </w:rPr>
                               <w:t xml:space="preserve"> fait perdre une vie</w:t>
                             </w:r>
                             <w:r>
                               <w:rPr>
-                                <w:sz w:val="36"/>
-                                <w:szCs w:val="36"/>
+                                <w:sz w:val="56"/>
+                                <w:szCs w:val="56"/>
                               </w:rPr>
                               <w:t xml:space="preserve"> ( essayez de ne pas appuyer dessus)</w:t>
                             </w:r>
@@ -648,50 +641,43 @@
           </mc:Choice>
           <mc:Fallback>
             <w:pict>
-              <v:shape w14:anchorId="38138FC0" id="Zone de texte 19" o:spid="_x0000_s1028" type="#_x0000_t202" style="position:absolute;margin-left:482.25pt;margin-top:23.95pt;width:497.15pt;height:31.65pt;z-index:251661312;visibility:visible;mso-wrap-style:square;mso-width-percent:0;mso-height-percent:0;mso-wrap-distance-left:9pt;mso-wrap-distance-top:0;mso-wrap-distance-right:9pt;mso-wrap-distance-bottom:0;mso-position-horizontal:absolute;mso-position-horizontal-relative:text;mso-position-vertical:absolute;mso-position-vertical-relative:text;mso-width-percent:0;mso-height-percent:0;mso-width-relative:margin;mso-height-relative:margin;v-text-anchor:top" o:gfxdata="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" fillcolor="white [3201]" stroked="f" strokeweight=".5pt">
+              <v:shape w14:anchorId="38138FC0" id="Zone de texte 19" o:spid="_x0000_s1028" type="#_x0000_t202" style="position:absolute;margin-left:485.95pt;margin-top:16.1pt;width:522.65pt;height:79.2pt;z-index:251661312;visibility:visible;mso-wrap-style:square;mso-width-percent:0;mso-height-percent:0;mso-wrap-distance-left:9pt;mso-wrap-distance-top:0;mso-wrap-distance-right:9pt;mso-wrap-distance-bottom:0;mso-position-horizontal:absolute;mso-position-horizontal-relative:text;mso-position-vertical:absolute;mso-position-vertical-relative:text;mso-width-percent:0;mso-height-percent:0;mso-width-relative:margin;mso-height-relative:margin;v-text-anchor:top" o:gfxdata="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" fillcolor="white [3201]" stroked="f" strokeweight=".5pt">
                 <v:textbox>
                   <w:txbxContent>
                     <w:p>
                       <w:pPr>
                         <w:rPr>
-                          <w:sz w:val="36"/>
-                          <w:szCs w:val="36"/>
+                          <w:sz w:val="56"/>
+                          <w:szCs w:val="56"/>
                         </w:rPr>
                       </w:pPr>
                       <w:r>
                         <w:rPr>
-                          <w:sz w:val="36"/>
-                          <w:szCs w:val="36"/>
+                          <w:sz w:val="56"/>
+                          <w:szCs w:val="56"/>
                         </w:rPr>
                         <w:t xml:space="preserve"> </w:t>
                       </w:r>
                       <w:proofErr w:type="gramStart"/>
                       <w:r>
                         <w:rPr>
-                          <w:sz w:val="36"/>
-                          <w:szCs w:val="36"/>
+                          <w:sz w:val="56"/>
+                          <w:szCs w:val="56"/>
                         </w:rPr>
-                        <w:t xml:space="preserve">=  </w:t>
-                      </w:r>
-                      <w:r>
-                        <w:rPr>
-                          <w:sz w:val="36"/>
-                          <w:szCs w:val="36"/>
-                        </w:rPr>
-                        <w:t>Vous</w:t>
+                        <w:t>=  Vous</w:t>
                       </w:r>
                       <w:proofErr w:type="gramEnd"/>
                       <w:r>
                         <w:rPr>
-                          <w:sz w:val="36"/>
-                          <w:szCs w:val="36"/>
+                          <w:sz w:val="56"/>
+                          <w:szCs w:val="56"/>
                         </w:rPr>
                         <w:t xml:space="preserve"> fait perdre une vie</w:t>
                       </w:r>
                       <w:r>
                         <w:rPr>
-                          <w:sz w:val="36"/>
-                          <w:szCs w:val="36"/>
+                          <w:sz w:val="56"/>
+                          <w:szCs w:val="56"/>
                         </w:rPr>
                         <w:t xml:space="preserve"> ( essayez de ne pas appuyer dessus)</w:t>
                       </w:r>
@@ -984,16 +970,16 @@
         <mc:AlternateContent>
           <mc:Choice Requires="wps">
             <w:drawing>
-              <wp:anchor distT="0" distB="0" distL="114300" distR="114300" simplePos="0" relativeHeight="251663360" behindDoc="0" locked="0" layoutInCell="1" allowOverlap="1" wp14:anchorId="1152506D" wp14:editId="6447ADF4">
+              <wp:anchor distT="0" distB="0" distL="114300" distR="114300" simplePos="0" relativeHeight="251663360" behindDoc="0" locked="0" layoutInCell="1" allowOverlap="1" wp14:anchorId="1152506D" wp14:editId="4CD46994">
                 <wp:simplePos x="0" y="0"/>
                 <wp:positionH relativeFrom="column">
-                  <wp:posOffset>6167392</wp:posOffset>
+                  <wp:posOffset>6169872</wp:posOffset>
                 </wp:positionH>
                 <wp:positionV relativeFrom="paragraph">
-                  <wp:posOffset>219710</wp:posOffset>
+                  <wp:posOffset>217382</wp:posOffset>
                 </wp:positionV>
-                <wp:extent cx="3450772" cy="580293"/>
-                <wp:effectExtent l="0" t="0" r="0" b="0"/>
+                <wp:extent cx="6256866" cy="643466"/>
+                <wp:effectExtent l="0" t="0" r="0" b="4445"/>
                 <wp:wrapNone/>
                 <wp:docPr id="26" name="Zone de texte 26"/>
                 <wp:cNvGraphicFramePr/>
@@ -1004,7 +990,7 @@
                       <wps:spPr>
                         <a:xfrm>
                           <a:off x="0" y="0"/>
-                          <a:ext cx="3450772" cy="580293"/>
+                          <a:ext cx="6256866" cy="643466"/>
                         </a:xfrm>
                         <a:prstGeom prst="rect">
                           <a:avLst/>
@@ -1021,14 +1007,14 @@
                           <w:p>
                             <w:pPr>
                               <w:rPr>
-                                <w:sz w:val="36"/>
-                                <w:szCs w:val="36"/>
+                                <w:sz w:val="56"/>
+                                <w:szCs w:val="56"/>
                               </w:rPr>
                             </w:pPr>
                             <w:r>
                               <w:rPr>
-                                <w:sz w:val="36"/>
-                                <w:szCs w:val="36"/>
+                                <w:sz w:val="56"/>
+                                <w:szCs w:val="56"/>
                               </w:rPr>
                               <w:t>= Ralentie la roue de l’adversaire</w:t>
                             </w:r>
@@ -1055,20 +1041,20 @@
           </mc:Choice>
           <mc:Fallback>
             <w:pict>
-              <v:shape w14:anchorId="1152506D" id="Zone de texte 26" o:spid="_x0000_s1029" type="#_x0000_t202" style="position:absolute;margin-left:485.6pt;margin-top:17.3pt;width:271.7pt;height:45.7pt;z-index:251663360;visibility:visible;mso-wrap-style:square;mso-width-percent:0;mso-height-percent:0;mso-wrap-distance-left:9pt;mso-wrap-distance-top:0;mso-wrap-distance-right:9pt;mso-wrap-distance-bottom:0;mso-position-horizontal:absolute;mso-position-horizontal-relative:text;mso-position-vertical:absolute;mso-position-vertical-relative:text;mso-width-percent:0;mso-height-percent:0;mso-width-relative:margin;mso-height-relative:margin;v-text-anchor:top" o:gfxdata="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" fillcolor="white [3201]" stroked="f" strokeweight=".5pt">
+              <v:shape w14:anchorId="1152506D" id="Zone de texte 26" o:spid="_x0000_s1029" type="#_x0000_t202" style="position:absolute;margin-left:485.8pt;margin-top:17.1pt;width:492.65pt;height:50.65pt;z-index:251663360;visibility:visible;mso-wrap-style:square;mso-width-percent:0;mso-height-percent:0;mso-wrap-distance-left:9pt;mso-wrap-distance-top:0;mso-wrap-distance-right:9pt;mso-wrap-distance-bottom:0;mso-position-horizontal:absolute;mso-position-horizontal-relative:text;mso-position-vertical:absolute;mso-position-vertical-relative:text;mso-width-percent:0;mso-height-percent:0;mso-width-relative:margin;mso-height-relative:margin;v-text-anchor:top" o:gfxdata="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" fillcolor="white [3201]" stroked="f" strokeweight=".5pt">
                 <v:textbox>
                   <w:txbxContent>
                     <w:p>
                       <w:pPr>
                         <w:rPr>
-                          <w:sz w:val="36"/>
-                          <w:szCs w:val="36"/>
+                          <w:sz w:val="56"/>
+                          <w:szCs w:val="56"/>
                         </w:rPr>
                       </w:pPr>
                       <w:r>
                         <w:rPr>
-                          <w:sz w:val="36"/>
-                          <w:szCs w:val="36"/>
+                          <w:sz w:val="56"/>
+                          <w:szCs w:val="56"/>
                         </w:rPr>
                         <w:t>= Ralentie la roue de l’adversaire</w:t>
                       </w:r>
@@ -1364,18 +1350,18 @@
         <mc:AlternateContent>
           <mc:Choice Requires="wps">
             <w:drawing>
-              <wp:anchor distT="0" distB="0" distL="114300" distR="114300" simplePos="0" relativeHeight="251665408" behindDoc="0" locked="0" layoutInCell="1" allowOverlap="1" wp14:anchorId="242C2C89" wp14:editId="66137A9A">
+              <wp:anchor distT="0" distB="0" distL="114300" distR="114300" simplePos="0" relativeHeight="251704320" behindDoc="0" locked="0" layoutInCell="1" allowOverlap="1" wp14:anchorId="5E17901B" wp14:editId="3611E419">
                 <wp:simplePos x="0" y="0"/>
                 <wp:positionH relativeFrom="column">
-                  <wp:posOffset>2469787</wp:posOffset>
+                  <wp:posOffset>11856085</wp:posOffset>
                 </wp:positionH>
                 <wp:positionV relativeFrom="paragraph">
-                  <wp:posOffset>411208</wp:posOffset>
+                  <wp:posOffset>127001</wp:posOffset>
                 </wp:positionV>
-                <wp:extent cx="2655276" cy="401320"/>
-                <wp:effectExtent l="0" t="0" r="0" b="0"/>
+                <wp:extent cx="1971675" cy="2651760"/>
+                <wp:effectExtent l="0" t="0" r="9525" b="0"/>
                 <wp:wrapNone/>
-                <wp:docPr id="30" name="Zone de texte 30"/>
+                <wp:docPr id="53" name="Zone de texte 53"/>
                 <wp:cNvGraphicFramePr/>
                 <a:graphic xmlns:a="http://schemas.openxmlformats.org/drawingml/2006/main">
                   <a:graphicData uri="http://schemas.microsoft.com/office/word/2010/wordprocessingShape">
@@ -1384,7 +1370,7 @@
                       <wps:spPr>
                         <a:xfrm>
                           <a:off x="0" y="0"/>
-                          <a:ext cx="2655276" cy="401320"/>
+                          <a:ext cx="1971675" cy="2651760"/>
                         </a:xfrm>
                         <a:prstGeom prst="rect">
                           <a:avLst/>
@@ -1401,23 +1387,16 @@
                           <w:p>
                             <w:pPr>
                               <w:rPr>
-                                <w:sz w:val="36"/>
-                                <w:szCs w:val="36"/>
+                                <w:sz w:val="52"/>
+                                <w:szCs w:val="52"/>
                               </w:rPr>
                             </w:pPr>
                             <w:r>
                               <w:rPr>
-                                <w:sz w:val="36"/>
-                                <w:szCs w:val="36"/>
+                                <w:sz w:val="52"/>
+                                <w:szCs w:val="52"/>
                               </w:rPr>
-                              <w:t xml:space="preserve"> = </w:t>
-                            </w:r>
-                            <w:r>
-                              <w:rPr>
-                                <w:sz w:val="36"/>
-                                <w:szCs w:val="36"/>
-                              </w:rPr>
-                              <w:t>Change le thème du jeu</w:t>
+                              <w:t>On appuie sur la note quand elle est dans le milieu du viseur</w:t>
                             </w:r>
                           </w:p>
                         </w:txbxContent>
@@ -1442,29 +1421,22 @@
           </mc:Choice>
           <mc:Fallback>
             <w:pict>
-              <v:shape w14:anchorId="242C2C89" id="Zone de texte 30" o:spid="_x0000_s1030" type="#_x0000_t202" style="position:absolute;margin-left:194.45pt;margin-top:32.4pt;width:209.1pt;height:31.6pt;z-index:251665408;visibility:visible;mso-wrap-style:square;mso-width-percent:0;mso-height-percent:0;mso-wrap-distance-left:9pt;mso-wrap-distance-top:0;mso-wrap-distance-right:9pt;mso-wrap-distance-bottom:0;mso-position-horizontal:absolute;mso-position-horizontal-relative:text;mso-position-vertical:absolute;mso-position-vertical-relative:text;mso-width-percent:0;mso-height-percent:0;mso-width-relative:margin;mso-height-relative:margin;v-text-anchor:top" o:gfxdata="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" fillcolor="white [3201]" stroked="f" strokeweight=".5pt">
+              <v:shape w14:anchorId="5E17901B" id="Zone de texte 53" o:spid="_x0000_s1030" type="#_x0000_t202" style="position:absolute;margin-left:933.55pt;margin-top:10pt;width:155.25pt;height:208.8pt;z-index:251704320;visibility:visible;mso-wrap-style:square;mso-width-percent:0;mso-height-percent:0;mso-wrap-distance-left:9pt;mso-wrap-distance-top:0;mso-wrap-distance-right:9pt;mso-wrap-distance-bottom:0;mso-position-horizontal:absolute;mso-position-horizontal-relative:text;mso-position-vertical:absolute;mso-position-vertical-relative:text;mso-width-percent:0;mso-height-percent:0;mso-width-relative:margin;mso-height-relative:margin;v-text-anchor:top" o:gfxdata="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" fillcolor="white [3201]" stroked="f" strokeweight=".5pt">
                 <v:textbox>
                   <w:txbxContent>
                     <w:p>
                       <w:pPr>
                         <w:rPr>
-                          <w:sz w:val="36"/>
-                          <w:szCs w:val="36"/>
+                          <w:sz w:val="52"/>
+                          <w:szCs w:val="52"/>
                         </w:rPr>
                       </w:pPr>
                       <w:r>
                         <w:rPr>
-                          <w:sz w:val="36"/>
-                          <w:szCs w:val="36"/>
+                          <w:sz w:val="52"/>
+                          <w:szCs w:val="52"/>
                         </w:rPr>
-                        <w:t xml:space="preserve"> = </w:t>
-                      </w:r>
-                      <w:r>
-                        <w:rPr>
-                          <w:sz w:val="36"/>
-                          <w:szCs w:val="36"/>
-                        </w:rPr>
-                        <w:t>Change le thème du jeu</w:t>
+                        <w:t>On appuie sur la note quand elle est dans le milieu du viseur</w:t>
                       </w:r>
                     </w:p>
                   </w:txbxContent>
@@ -1479,10 +1451,26 @@
           <w:noProof/>
         </w:rPr>
         <w:drawing>
-          <wp:inline distT="0" distB="0" distL="0" distR="0" wp14:anchorId="20738F4F" wp14:editId="0C4D906F">
-            <wp:extent cx="1066800" cy="1066800"/>
+          <wp:anchor distT="0" distB="0" distL="114300" distR="114300" simplePos="0" relativeHeight="251702272" behindDoc="0" locked="0" layoutInCell="1" allowOverlap="1" wp14:anchorId="03AE5FCC" wp14:editId="6DA5223F">
+            <wp:simplePos x="0" y="0"/>
+            <wp:positionH relativeFrom="column">
+              <wp:posOffset>9432290</wp:posOffset>
+            </wp:positionH>
+            <wp:positionV relativeFrom="paragraph">
+              <wp:posOffset>123190</wp:posOffset>
+            </wp:positionV>
+            <wp:extent cx="2065655" cy="1816100"/>
             <wp:effectExtent l="0" t="0" r="0" b="0"/>
-            <wp:docPr id="58" name="Image 58"/>
+            <wp:wrapThrough wrapText="bothSides">
+              <wp:wrapPolygon edited="0">
+                <wp:start x="0" y="0"/>
+                <wp:lineTo x="0" y="21298"/>
+                <wp:lineTo x="21314" y="21298"/>
+                <wp:lineTo x="21314" y="0"/>
+                <wp:lineTo x="0" y="0"/>
+              </wp:wrapPolygon>
+            </wp:wrapThrough>
+            <wp:docPr id="2" name="Image 2"/>
             <wp:cNvGraphicFramePr>
               <a:graphicFrameLocks xmlns:a="http://schemas.openxmlformats.org/drawingml/2006/main" noChangeAspect="1"/>
             </wp:cNvGraphicFramePr>
@@ -1490,7 +1478,7 @@
               <a:graphicData uri="http://schemas.openxmlformats.org/drawingml/2006/picture">
                 <pic:pic xmlns:pic="http://schemas.openxmlformats.org/drawingml/2006/picture">
                   <pic:nvPicPr>
-                    <pic:cNvPr id="27" name="Image 27"/>
+                    <pic:cNvPr id="0" name="Picture 1"/>
                     <pic:cNvPicPr>
                       <a:picLocks noChangeAspect="1" noChangeArrowheads="1"/>
                     </pic:cNvPicPr>
@@ -1503,6 +1491,7 @@
                         </a:ext>
                       </a:extLst>
                     </a:blip>
+                    <a:srcRect/>
                     <a:stretch>
                       <a:fillRect/>
                     </a:stretch>
@@ -1510,7 +1499,7 @@
                   <pic:spPr bwMode="auto">
                     <a:xfrm>
                       <a:off x="0" y="0"/>
-                      <a:ext cx="1090124" cy="1090124"/>
+                      <a:ext cx="2065655" cy="1816100"/>
                     </a:xfrm>
                     <a:prstGeom prst="rect">
                       <a:avLst/>
@@ -1523,21 +1512,127 @@
                 </pic:pic>
               </a:graphicData>
             </a:graphic>
-          </wp:inline>
+            <wp14:sizeRelH relativeFrom="margin">
+              <wp14:pctWidth>0</wp14:pctWidth>
+            </wp14:sizeRelH>
+            <wp14:sizeRelV relativeFrom="margin">
+              <wp14:pctHeight>0</wp14:pctHeight>
+            </wp14:sizeRelV>
+          </wp:anchor>
         </w:drawing>
       </w:r>
       <w:r>
-        <w:t xml:space="preserve">    </w:t>
+        <w:rPr>
+          <w:noProof/>
+        </w:rPr>
+        <mc:AlternateContent>
+          <mc:Choice Requires="wps">
+            <w:drawing>
+              <wp:anchor distT="0" distB="0" distL="114300" distR="114300" simplePos="0" relativeHeight="251665408" behindDoc="0" locked="0" layoutInCell="1" allowOverlap="1" wp14:anchorId="242C2C89" wp14:editId="1092F321">
+                <wp:simplePos x="0" y="0"/>
+                <wp:positionH relativeFrom="column">
+                  <wp:posOffset>2469938</wp:posOffset>
+                </wp:positionH>
+                <wp:positionV relativeFrom="paragraph">
+                  <wp:posOffset>409787</wp:posOffset>
+                </wp:positionV>
+                <wp:extent cx="4521200" cy="516466"/>
+                <wp:effectExtent l="0" t="0" r="0" b="0"/>
+                <wp:wrapNone/>
+                <wp:docPr id="30" name="Zone de texte 30"/>
+                <wp:cNvGraphicFramePr/>
+                <a:graphic xmlns:a="http://schemas.openxmlformats.org/drawingml/2006/main">
+                  <a:graphicData uri="http://schemas.microsoft.com/office/word/2010/wordprocessingShape">
+                    <wps:wsp>
+                      <wps:cNvSpPr txBox="1"/>
+                      <wps:spPr>
+                        <a:xfrm>
+                          <a:off x="0" y="0"/>
+                          <a:ext cx="4521200" cy="516466"/>
+                        </a:xfrm>
+                        <a:prstGeom prst="rect">
+                          <a:avLst/>
+                        </a:prstGeom>
+                        <a:solidFill>
+                          <a:schemeClr val="lt1"/>
+                        </a:solidFill>
+                        <a:ln w="6350">
+                          <a:noFill/>
+                        </a:ln>
+                      </wps:spPr>
+                      <wps:txbx>
+                        <w:txbxContent>
+                          <w:p>
+                            <w:pPr>
+                              <w:rPr>
+                                <w:sz w:val="56"/>
+                                <w:szCs w:val="56"/>
+                              </w:rPr>
+                            </w:pPr>
+                            <w:r>
+                              <w:rPr>
+                                <w:sz w:val="56"/>
+                                <w:szCs w:val="56"/>
+                              </w:rPr>
+                              <w:t xml:space="preserve"> = Change le thème du jeu</w:t>
+                            </w:r>
+                          </w:p>
+                        </w:txbxContent>
+                      </wps:txbx>
+                      <wps:bodyPr rot="0" spcFirstLastPara="0" vertOverflow="overflow" horzOverflow="overflow" vert="horz" wrap="square" lIns="91440" tIns="45720" rIns="91440" bIns="45720" numCol="1" spcCol="0" rtlCol="0" fromWordArt="0" anchor="t" anchorCtr="0" forceAA="0" compatLnSpc="1">
+                        <a:prstTxWarp prst="textNoShape">
+                          <a:avLst/>
+                        </a:prstTxWarp>
+                        <a:noAutofit/>
+                      </wps:bodyPr>
+                    </wps:wsp>
+                  </a:graphicData>
+                </a:graphic>
+                <wp14:sizeRelH relativeFrom="margin">
+                  <wp14:pctWidth>0</wp14:pctWidth>
+                </wp14:sizeRelH>
+                <wp14:sizeRelV relativeFrom="margin">
+                  <wp14:pctHeight>0</wp14:pctHeight>
+                </wp14:sizeRelV>
+              </wp:anchor>
+            </w:drawing>
+          </mc:Choice>
+          <mc:Fallback>
+            <w:pict>
+              <v:shape w14:anchorId="242C2C89" id="Zone de texte 30" o:spid="_x0000_s1031" type="#_x0000_t202" style="position:absolute;margin-left:194.5pt;margin-top:32.25pt;width:356pt;height:40.65pt;z-index:251665408;visibility:visible;mso-wrap-style:square;mso-width-percent:0;mso-height-percent:0;mso-wrap-distance-left:9pt;mso-wrap-distance-top:0;mso-wrap-distance-right:9pt;mso-wrap-distance-bottom:0;mso-position-horizontal:absolute;mso-position-horizontal-relative:text;mso-position-vertical:absolute;mso-position-vertical-relative:text;mso-width-percent:0;mso-height-percent:0;mso-width-relative:margin;mso-height-relative:margin;v-text-anchor:top" o:gfxdata="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" fillcolor="white [3201]" stroked="f" strokeweight=".5pt">
+                <v:textbox>
+                  <w:txbxContent>
+                    <w:p>
+                      <w:pPr>
+                        <w:rPr>
+                          <w:sz w:val="56"/>
+                          <w:szCs w:val="56"/>
+                        </w:rPr>
+                      </w:pPr>
+                      <w:r>
+                        <w:rPr>
+                          <w:sz w:val="56"/>
+                          <w:szCs w:val="56"/>
+                        </w:rPr>
+                        <w:t xml:space="preserve"> = Change le thème du jeu</w:t>
+                      </w:r>
+                    </w:p>
+                  </w:txbxContent>
+                </v:textbox>
+              </v:shape>
+            </w:pict>
+          </mc:Fallback>
+        </mc:AlternateContent>
       </w:r>
       <w:r>
         <w:rPr>
           <w:noProof/>
         </w:rPr>
         <w:drawing>
-          <wp:inline distT="0" distB="0" distL="0" distR="0" wp14:anchorId="14D41F85" wp14:editId="494EB969">
-            <wp:extent cx="1090124" cy="1090124"/>
+          <wp:inline distT="0" distB="0" distL="0" distR="0" wp14:anchorId="20738F4F" wp14:editId="0C4D906F">
+            <wp:extent cx="1066800" cy="1066800"/>
             <wp:effectExtent l="0" t="0" r="0" b="0"/>
-            <wp:docPr id="27" name="Image 27"/>
+            <wp:docPr id="58" name="Image 58"/>
             <wp:cNvGraphicFramePr>
               <a:graphicFrameLocks xmlns:a="http://schemas.openxmlformats.org/drawingml/2006/main" noChangeAspect="1"/>
             </wp:cNvGraphicFramePr>
@@ -1584,8 +1679,62 @@
       <w:r>
         <w:t xml:space="preserve">    </w:t>
       </w:r>
+      <w:r>
+        <w:rPr>
+          <w:noProof/>
+        </w:rPr>
+        <w:drawing>
+          <wp:inline distT="0" distB="0" distL="0" distR="0" wp14:anchorId="14D41F85" wp14:editId="494EB969">
+            <wp:extent cx="1090124" cy="1090124"/>
+            <wp:effectExtent l="0" t="0" r="0" b="0"/>
+            <wp:docPr id="27" name="Image 27"/>
+            <wp:cNvGraphicFramePr>
+              <a:graphicFrameLocks xmlns:a="http://schemas.openxmlformats.org/drawingml/2006/main" noChangeAspect="1"/>
+            </wp:cNvGraphicFramePr>
+            <a:graphic xmlns:a="http://schemas.openxmlformats.org/drawingml/2006/main">
+              <a:graphicData uri="http://schemas.openxmlformats.org/drawingml/2006/picture">
+                <pic:pic xmlns:pic="http://schemas.openxmlformats.org/drawingml/2006/picture">
+                  <pic:nvPicPr>
+                    <pic:cNvPr id="27" name="Image 27"/>
+                    <pic:cNvPicPr>
+                      <a:picLocks noChangeAspect="1" noChangeArrowheads="1"/>
+                    </pic:cNvPicPr>
+                  </pic:nvPicPr>
+                  <pic:blipFill>
+                    <a:blip r:embed="rId21" cstate="print">
+                      <a:extLst>
+                        <a:ext uri="{28A0092B-C50C-407E-A947-70E740481C1C}">
+                          <a14:useLocalDpi xmlns:a14="http://schemas.microsoft.com/office/drawing/2010/main" val="0"/>
+                        </a:ext>
+                      </a:extLst>
+                    </a:blip>
+                    <a:stretch>
+                      <a:fillRect/>
+                    </a:stretch>
+                  </pic:blipFill>
+                  <pic:spPr bwMode="auto">
+                    <a:xfrm>
+                      <a:off x="0" y="0"/>
+                      <a:ext cx="1090124" cy="1090124"/>
+                    </a:xfrm>
+                    <a:prstGeom prst="rect">
+                      <a:avLst/>
+                    </a:prstGeom>
+                    <a:noFill/>
+                    <a:ln>
+                      <a:noFill/>
+                    </a:ln>
+                  </pic:spPr>
+                </pic:pic>
+              </a:graphicData>
+            </a:graphic>
+          </wp:inline>
+        </w:drawing>
+      </w:r>
+      <w:r>
+        <w:t xml:space="preserve">    </w:t>
+      </w:r>
     </w:p>
-    <w:p/>
     <w:p>
       <w:r>
         <w:rPr>
@@ -1594,18 +1743,18 @@
         <mc:AlternateContent>
           <mc:Choice Requires="wps">
             <w:drawing>
-              <wp:anchor distT="0" distB="0" distL="114300" distR="114300" simplePos="0" relativeHeight="251704320" behindDoc="0" locked="0" layoutInCell="1" allowOverlap="1" wp14:anchorId="5E17901B" wp14:editId="3983FADB">
+              <wp:anchor distT="0" distB="0" distL="114300" distR="114300" simplePos="0" relativeHeight="251701248" behindDoc="0" locked="0" layoutInCell="1" allowOverlap="1" wp14:anchorId="52B101C4" wp14:editId="1A7731D1">
                 <wp:simplePos x="0" y="0"/>
                 <wp:positionH relativeFrom="column">
-                  <wp:posOffset>12120880</wp:posOffset>
+                  <wp:posOffset>3382645</wp:posOffset>
                 </wp:positionH>
                 <wp:positionV relativeFrom="paragraph">
-                  <wp:posOffset>110489</wp:posOffset>
+                  <wp:posOffset>171450</wp:posOffset>
                 </wp:positionV>
-                <wp:extent cx="1971675" cy="1362075"/>
-                <wp:effectExtent l="0" t="0" r="9525" b="9525"/>
+                <wp:extent cx="4460875" cy="1402080"/>
+                <wp:effectExtent l="0" t="0" r="0" b="7620"/>
                 <wp:wrapNone/>
-                <wp:docPr id="53" name="Zone de texte 53"/>
+                <wp:docPr id="52" name="Zone de texte 52"/>
                 <wp:cNvGraphicFramePr/>
                 <a:graphic xmlns:a="http://schemas.openxmlformats.org/drawingml/2006/main">
                   <a:graphicData uri="http://schemas.microsoft.com/office/word/2010/wordprocessingShape">
@@ -1614,7 +1763,7 @@
                       <wps:spPr>
                         <a:xfrm>
                           <a:off x="0" y="0"/>
-                          <a:ext cx="1971675" cy="1362075"/>
+                          <a:ext cx="4460875" cy="1402080"/>
                         </a:xfrm>
                         <a:prstGeom prst="rect">
                           <a:avLst/>
@@ -1631,16 +1780,16 @@
                           <w:p>
                             <w:pPr>
                               <w:rPr>
-                                <w:sz w:val="36"/>
-                                <w:szCs w:val="36"/>
+                                <w:sz w:val="52"/>
+                                <w:szCs w:val="52"/>
                               </w:rPr>
                             </w:pPr>
                             <w:r>
                               <w:rPr>
-                                <w:sz w:val="36"/>
-                                <w:szCs w:val="36"/>
+                                <w:sz w:val="52"/>
+                                <w:szCs w:val="52"/>
                               </w:rPr>
-                              <w:t>On appuie sur la note quand elle est dans le milieu du viseur</w:t>
+                              <w:t>Les couleurs des notes correspondent aux couleurs des boutons</w:t>
                             </w:r>
                           </w:p>
                         </w:txbxContent>
@@ -1665,22 +1814,22 @@
           </mc:Choice>
           <mc:Fallback>
             <w:pict>
-              <v:shape w14:anchorId="5E17901B" id="Zone de texte 53" o:spid="_x0000_s1031" type="#_x0000_t202" style="position:absolute;margin-left:954.4pt;margin-top:8.7pt;width:155.25pt;height:107.25pt;z-index:251704320;visibility:visible;mso-wrap-style:square;mso-width-percent:0;mso-height-percent:0;mso-wrap-distance-left:9pt;mso-wrap-distance-top:0;mso-wrap-distance-right:9pt;mso-wrap-distance-bottom:0;mso-position-horizontal:absolute;mso-position-horizontal-relative:text;mso-position-vertical:absolute;mso-position-vertical-relative:text;mso-width-percent:0;mso-height-percent:0;mso-width-relative:margin;mso-height-relative:margin;v-text-anchor:top" o:gfxdata="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" fillcolor="white [3201]" stroked="f" strokeweight=".5pt">
+              <v:shape w14:anchorId="52B101C4" id="Zone de texte 52" o:spid="_x0000_s1032" type="#_x0000_t202" style="position:absolute;margin-left:266.35pt;margin-top:13.5pt;width:351.25pt;height:110.4pt;z-index:251701248;visibility:visible;mso-wrap-style:square;mso-width-percent:0;mso-height-percent:0;mso-wrap-distance-left:9pt;mso-wrap-distance-top:0;mso-wrap-distance-right:9pt;mso-wrap-distance-bottom:0;mso-position-horizontal:absolute;mso-position-horizontal-relative:text;mso-position-vertical:absolute;mso-position-vertical-relative:text;mso-width-percent:0;mso-height-percent:0;mso-width-relative:margin;mso-height-relative:margin;v-text-anchor:top" o:gfxdata="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" fillcolor="white [3201]" stroked="f" strokeweight=".5pt">
                 <v:textbox>
                   <w:txbxContent>
                     <w:p>
                       <w:pPr>
                         <w:rPr>
-                          <w:sz w:val="36"/>
-                          <w:szCs w:val="36"/>
+                          <w:sz w:val="52"/>
+                          <w:szCs w:val="52"/>
                         </w:rPr>
                       </w:pPr>
                       <w:r>
                         <w:rPr>
-                          <w:sz w:val="36"/>
-                          <w:szCs w:val="36"/>
+                          <w:sz w:val="52"/>
+                          <w:szCs w:val="52"/>
                         </w:rPr>
-                        <w:t>On appuie sur la note quand elle est dans le milieu du viseur</w:t>
+                        <w:t>Les couleurs des notes correspondent aux couleurs des boutons</w:t>
                       </w:r>
                     </w:p>
                   </w:txbxContent>
@@ -1690,81 +1839,8 @@
           </mc:Fallback>
         </mc:AlternateContent>
       </w:r>
-      <w:r>
-        <w:rPr>
-          <w:noProof/>
-        </w:rPr>
-        <w:drawing>
-          <wp:anchor distT="0" distB="0" distL="114300" distR="114300" simplePos="0" relativeHeight="251702272" behindDoc="0" locked="0" layoutInCell="1" allowOverlap="1" wp14:anchorId="03AE5FCC" wp14:editId="57EEB6A1">
-            <wp:simplePos x="0" y="0"/>
-            <wp:positionH relativeFrom="column">
-              <wp:posOffset>10006330</wp:posOffset>
-            </wp:positionH>
-            <wp:positionV relativeFrom="paragraph">
-              <wp:posOffset>113665</wp:posOffset>
-            </wp:positionV>
-            <wp:extent cx="2065655" cy="1816100"/>
-            <wp:effectExtent l="0" t="0" r="0" b="0"/>
-            <wp:wrapThrough wrapText="bothSides">
-              <wp:wrapPolygon edited="0">
-                <wp:start x="0" y="0"/>
-                <wp:lineTo x="0" y="21298"/>
-                <wp:lineTo x="21314" y="21298"/>
-                <wp:lineTo x="21314" y="0"/>
-                <wp:lineTo x="0" y="0"/>
-              </wp:wrapPolygon>
-            </wp:wrapThrough>
-            <wp:docPr id="2" name="Image 2"/>
-            <wp:cNvGraphicFramePr>
-              <a:graphicFrameLocks xmlns:a="http://schemas.openxmlformats.org/drawingml/2006/main" noChangeAspect="1"/>
-            </wp:cNvGraphicFramePr>
-            <a:graphic xmlns:a="http://schemas.openxmlformats.org/drawingml/2006/main">
-              <a:graphicData uri="http://schemas.openxmlformats.org/drawingml/2006/picture">
-                <pic:pic xmlns:pic="http://schemas.openxmlformats.org/drawingml/2006/picture">
-                  <pic:nvPicPr>
-                    <pic:cNvPr id="0" name="Picture 1"/>
-                    <pic:cNvPicPr>
-                      <a:picLocks noChangeAspect="1" noChangeArrowheads="1"/>
-                    </pic:cNvPicPr>
-                  </pic:nvPicPr>
-                  <pic:blipFill>
-                    <a:blip r:embed="rId21" cstate="print">
-                      <a:extLst>
-                        <a:ext uri="{28A0092B-C50C-407E-A947-70E740481C1C}">
-                          <a14:useLocalDpi xmlns:a14="http://schemas.microsoft.com/office/drawing/2010/main" val="0"/>
-                        </a:ext>
-                      </a:extLst>
-                    </a:blip>
-                    <a:srcRect/>
-                    <a:stretch>
-                      <a:fillRect/>
-                    </a:stretch>
-                  </pic:blipFill>
-                  <pic:spPr bwMode="auto">
-                    <a:xfrm>
-                      <a:off x="0" y="0"/>
-                      <a:ext cx="2065655" cy="1816100"/>
-                    </a:xfrm>
-                    <a:prstGeom prst="rect">
-                      <a:avLst/>
-                    </a:prstGeom>
-                    <a:noFill/>
-                    <a:ln>
-                      <a:noFill/>
-                    </a:ln>
-                  </pic:spPr>
-                </pic:pic>
-              </a:graphicData>
-            </a:graphic>
-            <wp14:sizeRelH relativeFrom="margin">
-              <wp14:pctWidth>0</wp14:pctWidth>
-            </wp14:sizeRelH>
-            <wp14:sizeRelV relativeFrom="margin">
-              <wp14:pctHeight>0</wp14:pctHeight>
-            </wp14:sizeRelV>
-          </wp:anchor>
-        </w:drawing>
-      </w:r>
+    </w:p>
+    <w:p>
       <w:r>
         <w:rPr>
           <w:noProof/>
@@ -1986,7 +2062,7 @@
           <w:noProof/>
         </w:rPr>
         <w:drawing>
-          <wp:anchor distT="0" distB="0" distL="114300" distR="114300" simplePos="0" relativeHeight="251685888" behindDoc="0" locked="0" layoutInCell="1" allowOverlap="1" wp14:anchorId="224DA692" wp14:editId="2D2D22E5">
+          <wp:anchor distT="0" distB="0" distL="114300" distR="114300" simplePos="0" relativeHeight="251685888" behindDoc="0" locked="0" layoutInCell="1" allowOverlap="1" wp14:anchorId="224DA692" wp14:editId="0ADD0585">
             <wp:simplePos x="0" y="0"/>
             <wp:positionH relativeFrom="column">
               <wp:posOffset>4132580</wp:posOffset>
@@ -2052,109 +2128,6 @@
             </a:graphic>
           </wp:anchor>
         </w:drawing>
-      </w:r>
-      <w:r>
-        <w:rPr>
-          <w:noProof/>
-        </w:rPr>
-        <mc:AlternateContent>
-          <mc:Choice Requires="wps">
-            <w:drawing>
-              <wp:anchor distT="0" distB="0" distL="114300" distR="114300" simplePos="0" relativeHeight="251701248" behindDoc="0" locked="0" layoutInCell="1" allowOverlap="1" wp14:anchorId="52B101C4" wp14:editId="6FE97E30">
-                <wp:simplePos x="0" y="0"/>
-                <wp:positionH relativeFrom="column">
-                  <wp:posOffset>3552190</wp:posOffset>
-                </wp:positionH>
-                <wp:positionV relativeFrom="paragraph">
-                  <wp:posOffset>834390</wp:posOffset>
-                </wp:positionV>
-                <wp:extent cx="4460875" cy="328051"/>
-                <wp:effectExtent l="0" t="0" r="0" b="0"/>
-                <wp:wrapNone/>
-                <wp:docPr id="52" name="Zone de texte 52"/>
-                <wp:cNvGraphicFramePr/>
-                <a:graphic xmlns:a="http://schemas.openxmlformats.org/drawingml/2006/main">
-                  <a:graphicData uri="http://schemas.microsoft.com/office/word/2010/wordprocessingShape">
-                    <wps:wsp>
-                      <wps:cNvSpPr txBox="1"/>
-                      <wps:spPr>
-                        <a:xfrm>
-                          <a:off x="0" y="0"/>
-                          <a:ext cx="4460875" cy="328051"/>
-                        </a:xfrm>
-                        <a:prstGeom prst="rect">
-                          <a:avLst/>
-                        </a:prstGeom>
-                        <a:solidFill>
-                          <a:schemeClr val="lt1"/>
-                        </a:solidFill>
-                        <a:ln w="6350">
-                          <a:noFill/>
-                        </a:ln>
-                      </wps:spPr>
-                      <wps:txbx>
-                        <w:txbxContent>
-                          <w:p>
-                            <w:pPr>
-                              <w:rPr>
-                                <w:sz w:val="32"/>
-                                <w:szCs w:val="32"/>
-                              </w:rPr>
-                            </w:pPr>
-                            <w:r>
-                              <w:rPr>
-                                <w:sz w:val="32"/>
-                                <w:szCs w:val="32"/>
-                              </w:rPr>
-                              <w:t>Les couleurs des notes correspondent aux couleurs des boutons</w:t>
-                            </w:r>
-                          </w:p>
-                        </w:txbxContent>
-                      </wps:txbx>
-                      <wps:bodyPr rot="0" spcFirstLastPara="0" vertOverflow="overflow" horzOverflow="overflow" vert="horz" wrap="square" lIns="91440" tIns="45720" rIns="91440" bIns="45720" numCol="1" spcCol="0" rtlCol="0" fromWordArt="0" anchor="t" anchorCtr="0" forceAA="0" compatLnSpc="1">
-                        <a:prstTxWarp prst="textNoShape">
-                          <a:avLst/>
-                        </a:prstTxWarp>
-                        <a:noAutofit/>
-                      </wps:bodyPr>
-                    </wps:wsp>
-                  </a:graphicData>
-                </a:graphic>
-                <wp14:sizeRelH relativeFrom="margin">
-                  <wp14:pctWidth>0</wp14:pctWidth>
-                </wp14:sizeRelH>
-                <wp14:sizeRelV relativeFrom="margin">
-                  <wp14:pctHeight>0</wp14:pctHeight>
-                </wp14:sizeRelV>
-              </wp:anchor>
-            </w:drawing>
-          </mc:Choice>
-          <mc:Fallback>
-            <w:pict>
-              <v:shape w14:anchorId="52B101C4" id="Zone de texte 52" o:spid="_x0000_s1032" type="#_x0000_t202" style="position:absolute;margin-left:279.7pt;margin-top:65.7pt;width:351.25pt;height:25.85pt;z-index:251701248;visibility:visible;mso-wrap-style:square;mso-width-percent:0;mso-height-percent:0;mso-wrap-distance-left:9pt;mso-wrap-distance-top:0;mso-wrap-distance-right:9pt;mso-wrap-distance-bottom:0;mso-position-horizontal:absolute;mso-position-horizontal-relative:text;mso-position-vertical:absolute;mso-position-vertical-relative:text;mso-width-percent:0;mso-height-percent:0;mso-width-relative:margin;mso-height-relative:margin;v-text-anchor:top" o:gfxdata="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" fillcolor="white [3201]" stroked="f" strokeweight=".5pt">
-                <v:textbox>
-                  <w:txbxContent>
-                    <w:p>
-                      <w:pPr>
-                        <w:rPr>
-                          <w:sz w:val="32"/>
-                          <w:szCs w:val="32"/>
-                        </w:rPr>
-                      </w:pPr>
-                      <w:r>
-                        <w:rPr>
-                          <w:sz w:val="32"/>
-                          <w:szCs w:val="32"/>
-                        </w:rPr>
-                        <w:t>Les couleurs des notes correspondent aux couleurs des boutons</w:t>
-                      </w:r>
-                    </w:p>
-                  </w:txbxContent>
-                </v:textbox>
-              </v:shape>
-            </w:pict>
-          </mc:Fallback>
-        </mc:AlternateContent>
       </w:r>
       <w:r>
         <w:rPr>
@@ -2871,6 +2844,7 @@
       </w:r>
       <w:r>
         <w:rPr>
+          <w:noProof/>
           <w:color w:val="000000" w:themeColor="text1"/>
         </w:rPr>
         <mc:AlternateContent>
@@ -2939,6 +2913,7 @@
       </w:r>
       <w:r>
         <w:rPr>
+          <w:noProof/>
           <w:color w:val="000000" w:themeColor="text1"/>
         </w:rPr>
         <mc:AlternateContent>
@@ -3006,6 +2981,9 @@
         </mc:AlternateContent>
       </w:r>
       <w:r>
+        <w:rPr>
+          <w:noProof/>
+        </w:rPr>
         <mc:AlternateContent>
           <mc:Choice Requires="wps">
             <w:drawing>
@@ -3074,6 +3052,9 @@
         </mc:AlternateContent>
       </w:r>
       <w:r>
+        <w:rPr>
+          <w:noProof/>
+        </w:rPr>
         <mc:AlternateContent>
           <mc:Choice Requires="wps">
             <w:drawing>
@@ -3219,6 +3200,7 @@
       </w:r>
       <w:r>
         <w:rPr>
+          <w:noProof/>
           <w:color w:val="000000" w:themeColor="text1"/>
         </w:rPr>
         <mc:AlternateContent>
@@ -3292,6 +3274,9 @@
         </mc:AlternateContent>
       </w:r>
       <w:r>
+        <w:rPr>
+          <w:noProof/>
+        </w:rPr>
         <mc:AlternateContent>
           <mc:Choice Requires="wps">
             <w:drawing>
@@ -3364,6 +3349,7 @@
       </w:r>
       <w:r>
         <w:rPr>
+          <w:noProof/>
           <w:color w:val="000000" w:themeColor="text1"/>
         </w:rPr>
         <mc:AlternateContent>

</xml_diff>